<commit_message>
Fixed missed references to original product
swapped name of original product for generic terms that got missed in
the first pass
</commit_message>
<xml_diff>
--- a/GenericStyleGuideTemplate.docx
+++ b/GenericStyleGuideTemplate.docx
@@ -883,8 +883,6 @@
       <w:r>
         <w:t>names when they are standing alone. Be sure to set off the postal abbreviation with commas—before and after.</w:t>
       </w:r>
-      <w:bookmarkStart w:id="0" w:name="_GoBack"/>
-      <w:bookmarkEnd w:id="0"/>
     </w:p>
     <w:p>
       <w:r>
@@ -900,7 +898,7 @@
         <w:t xml:space="preserve"> in original </w:t>
       </w:r>
       <w:r>
-        <w:t>pharmacist.com</w:t>
+        <w:t>[website]</w:t>
       </w:r>
       <w:r>
         <w:t xml:space="preserve"> content</w:t>
@@ -1676,7 +1674,10 @@
     </w:p>
     <w:p>
       <w:r>
-        <w:t xml:space="preserve">Pharmacist.com has a number of pre-set styles built in to the editor. These include multiple levels of subheadings, a block quote style for long quotations, bold, and italics. No other forms of text styling should be used. </w:t>
+        <w:t xml:space="preserve">The website </w:t>
+      </w:r>
+      <w:r>
+        <w:t xml:space="preserve">has a number of pre-set styles built in to the editor. These include multiple levels of subheadings, a block quote style for long quotations, bold, and italics. No other forms of text styling should be used. </w:t>
       </w:r>
     </w:p>
     <w:p>
@@ -1745,10 +1746,15 @@
         <w:t>In gener</w:t>
       </w:r>
       <w:r>
-        <w:t>al, text and image content for p</w:t>
-      </w:r>
-      <w:r>
-        <w:t xml:space="preserve">harmacist.com users should be presented as text and images entered directly into the content management system. </w:t>
+        <w:t xml:space="preserve">al, text and image content for </w:t>
+      </w:r>
+      <w:r>
+        <w:t>website</w:t>
+      </w:r>
+      <w:bookmarkStart w:id="0" w:name="_GoBack"/>
+      <w:bookmarkEnd w:id="0"/>
+      <w:r>
+        <w:t xml:space="preserve"> users should be presented as text and images entered directly into the content management system. </w:t>
       </w:r>
       <w:r>
         <w:t>But from time to time, we will need to make downloadable documents available to our users. When considering whether this approach is appropriate, consider the following:</w:t>
@@ -5688,7 +5694,7 @@
 </file>
 
 <file path=customXml/itemProps1.xml><?xml version="1.0" encoding="utf-8"?>
-<ds:datastoreItem xmlns:ds="http://schemas.openxmlformats.org/officeDocument/2006/customXml" ds:itemID="{6302C5FC-310F-CF4A-AF93-91F57F13C6E3}">
+<ds:datastoreItem xmlns:ds="http://schemas.openxmlformats.org/officeDocument/2006/customXml" ds:itemID="{BE051919-017A-6B46-B17B-8D670EFA1006}">
   <ds:schemaRefs>
     <ds:schemaRef ds:uri="http://schemas.openxmlformats.org/officeDocument/2006/bibliography"/>
   </ds:schemaRefs>

</xml_diff>